<commit_message>
Fix complex number representation in X calculation
</commit_message>
<xml_diff>
--- a/bai-1/22653991_TranTien_B1.docx
+++ b/bai-1/22653991_TranTien_B1.docx
@@ -65,159 +65,65 @@
       </w:r>
     </w:p>
     <w:p>
-      <w:pPr>
-        <w:rPr>
-          <w:lang/>
-        </w:rPr>
-      </w:pPr>
-      <w:r>
-        <w:rPr>
-          <w:lang/>
-        </w:rPr>
+      <w:r>
         <w:t>n = -10:11;</w:t>
       </w:r>
     </w:p>
     <w:p>
-      <w:pPr>
-        <w:rPr>
-          <w:lang/>
-        </w:rPr>
-      </w:pPr>
-      <w:r>
-        <w:rPr>
-          <w:lang/>
-        </w:rPr>
+      <w:r>
         <w:t>x = 0.6 .^ abs(n);</w:t>
       </w:r>
     </w:p>
     <w:p>
-      <w:pPr>
-        <w:rPr>
-          <w:lang/>
-        </w:rPr>
-      </w:pPr>
-      <w:r>
-        <w:rPr>
-          <w:lang/>
-        </w:rPr>
+      <w:r>
         <w:t>k = -500:500;</w:t>
       </w:r>
     </w:p>
     <w:p>
-      <w:pPr>
-        <w:rPr>
-          <w:lang/>
-        </w:rPr>
-      </w:pPr>
-      <w:r>
-        <w:rPr>
-          <w:lang/>
-        </w:rPr>
+      <w:r>
         <w:t>w = (pi / 500) * k;</w:t>
       </w:r>
     </w:p>
     <w:p>
-      <w:pPr>
-        <w:rPr>
-          <w:lang/>
-        </w:rPr>
-      </w:pPr>
-      <w:r>
-        <w:rPr>
-          <w:lang/>
-        </w:rPr>
-        <w:t>X = x * (exp(-j * pi / 500)) .^ (n' * k);</w:t>
-      </w:r>
-    </w:p>
-    <w:p>
-      <w:pPr>
-        <w:rPr>
-          <w:lang/>
-        </w:rPr>
-      </w:pPr>
-      <w:r>
-        <w:rPr>
-          <w:lang/>
-        </w:rPr>
+      <w:r>
+        <w:t>X = x * (exp(-</w:t>
+      </w:r>
+      <w:r>
+        <w:t>1i</w:t>
+      </w:r>
+      <w:r>
+        <w:t xml:space="preserve"> * pi / 500)) .^ (n' * k);</w:t>
+      </w:r>
+    </w:p>
+    <w:p>
+      <w:r>
         <w:t>magX = abs(X);</w:t>
       </w:r>
     </w:p>
     <w:p>
-      <w:pPr>
-        <w:rPr>
-          <w:lang/>
-        </w:rPr>
-      </w:pPr>
-      <w:r>
-        <w:rPr>
-          <w:lang/>
-        </w:rPr>
+      <w:r>
         <w:t>angX = angle(X);</w:t>
       </w:r>
     </w:p>
-    <w:p>
-      <w:pPr>
-        <w:rPr>
-          <w:lang/>
-        </w:rPr>
-      </w:pPr>
-    </w:p>
-    <w:p>
-      <w:pPr>
-        <w:rPr>
-          <w:lang/>
-        </w:rPr>
-      </w:pPr>
-      <w:r>
-        <w:rPr>
-          <w:lang/>
-        </w:rPr>
+    <w:p/>
+    <w:p>
+      <w:r>
         <w:t>subplot(2, 1, 1);</w:t>
       </w:r>
     </w:p>
     <w:p>
-      <w:pPr>
-        <w:rPr>
-          <w:lang/>
-        </w:rPr>
-      </w:pPr>
-      <w:r>
-        <w:rPr>
-          <w:lang/>
-        </w:rPr>
+      <w:r>
         <w:t>plot(w / pi, magX);</w:t>
       </w:r>
     </w:p>
-    <w:p>
-      <w:pPr>
-        <w:rPr>
-          <w:lang/>
-        </w:rPr>
-      </w:pPr>
-    </w:p>
-    <w:p>
-      <w:pPr>
-        <w:rPr>
-          <w:lang/>
-        </w:rPr>
-      </w:pPr>
-      <w:r>
-        <w:rPr>
-          <w:lang/>
-        </w:rPr>
+    <w:p/>
+    <w:p>
+      <w:r>
         <w:t>subplot(2, 1, 2);</w:t>
       </w:r>
     </w:p>
     <w:p>
-      <w:pPr>
-        <w:rPr>
-          <w:lang/>
-        </w:rPr>
-      </w:pPr>
-      <w:r>
-        <w:rPr>
-          <w:lang/>
-        </w:rPr>
+      <w:r>
         <w:t>plot(w / pi, angX);</w:t>
       </w:r>
     </w:p>
@@ -230,6 +136,7 @@
       </w:pPr>
       <w:r>
         <w:rPr>
+          <w:noProof/>
           <w:lang w:val="vi-VN"/>
         </w:rPr>
         <w:drawing>
@@ -279,28 +186,12 @@
       </w:r>
     </w:p>
     <w:p>
-      <w:pPr>
-        <w:rPr>
-          <w:lang/>
-        </w:rPr>
-      </w:pPr>
-      <w:r>
-        <w:rPr>
-          <w:lang/>
-        </w:rPr>
+      <w:r>
         <w:t>clear;</w:t>
       </w:r>
     </w:p>
     <w:p>
-      <w:pPr>
-        <w:rPr>
-          <w:lang/>
-        </w:rPr>
-      </w:pPr>
-      <w:r>
-        <w:rPr>
-          <w:lang/>
-        </w:rPr>
+      <w:r>
         <w:t>close all;</w:t>
       </w:r>
     </w:p>
@@ -312,251 +203,91 @@
       </w:pPr>
     </w:p>
     <w:p>
-      <w:pPr>
-        <w:rPr>
-          <w:lang/>
-        </w:rPr>
-      </w:pPr>
-      <w:r>
-        <w:rPr>
-          <w:lang/>
-        </w:rPr>
+      <w:r>
         <w:t>A = [1 2 4 5 3 9 4 2];</w:t>
       </w:r>
     </w:p>
     <w:p>
-      <w:pPr>
-        <w:rPr>
-          <w:lang/>
-        </w:rPr>
-      </w:pPr>
-      <w:r>
-        <w:rPr>
-          <w:lang/>
-        </w:rPr>
+      <w:r>
         <w:t>a = [4 5 0 2 0 0 7 1];</w:t>
       </w:r>
     </w:p>
-    <w:p>
-      <w:pPr>
-        <w:rPr>
-          <w:lang/>
-        </w:rPr>
-      </w:pPr>
-    </w:p>
-    <w:p>
-      <w:pPr>
-        <w:rPr>
-          <w:lang/>
-        </w:rPr>
-      </w:pPr>
-      <w:r>
-        <w:rPr>
-          <w:lang/>
-        </w:rPr>
+    <w:p/>
+    <w:p>
+      <w:r>
         <w:t>% a. Tìm B = [A, a]</w:t>
       </w:r>
     </w:p>
     <w:p>
-      <w:pPr>
-        <w:rPr>
-          <w:lang/>
-        </w:rPr>
-      </w:pPr>
-      <w:r>
-        <w:rPr>
-          <w:lang/>
-        </w:rPr>
+      <w:r>
         <w:t>% giải thích: nối hai vector A và a theo chiều ngang</w:t>
       </w:r>
     </w:p>
     <w:p>
-      <w:pPr>
-        <w:rPr>
-          <w:lang/>
-        </w:rPr>
-      </w:pPr>
-      <w:r>
-        <w:rPr>
-          <w:lang/>
-        </w:rPr>
+      <w:r>
         <w:t>B = [A, a];</w:t>
       </w:r>
     </w:p>
     <w:p>
-      <w:pPr>
-        <w:rPr>
-          <w:lang/>
-        </w:rPr>
-      </w:pPr>
-      <w:r>
-        <w:rPr>
-          <w:lang/>
-        </w:rPr>
+      <w:r>
         <w:t xml:space="preserve">fprintf("B = \n"); disp(B); </w:t>
       </w:r>
     </w:p>
-    <w:p>
-      <w:pPr>
-        <w:rPr>
-          <w:lang/>
-        </w:rPr>
-      </w:pPr>
-    </w:p>
-    <w:p>
-      <w:pPr>
-        <w:rPr>
-          <w:lang/>
-        </w:rPr>
-      </w:pPr>
-      <w:r>
-        <w:rPr>
-          <w:lang/>
-        </w:rPr>
+    <w:p/>
+    <w:p>
+      <w:r>
         <w:t>% b. Tìm C = [a, A]</w:t>
       </w:r>
     </w:p>
     <w:p>
-      <w:pPr>
-        <w:rPr>
-          <w:lang/>
-        </w:rPr>
-      </w:pPr>
-      <w:r>
-        <w:rPr>
-          <w:lang/>
-        </w:rPr>
+      <w:r>
         <w:t>% giải thích: nối hai vector a và A theo chiều ngang</w:t>
       </w:r>
     </w:p>
     <w:p>
-      <w:pPr>
-        <w:rPr>
-          <w:lang/>
-        </w:rPr>
-      </w:pPr>
-      <w:r>
-        <w:rPr>
-          <w:lang/>
-        </w:rPr>
+      <w:r>
         <w:t>C = [a, A];</w:t>
       </w:r>
     </w:p>
     <w:p>
-      <w:pPr>
-        <w:rPr>
-          <w:lang/>
-        </w:rPr>
-      </w:pPr>
-      <w:r>
-        <w:rPr>
-          <w:lang/>
-        </w:rPr>
+      <w:r>
         <w:t xml:space="preserve">fprintf("C = \n"); disp(C); </w:t>
       </w:r>
     </w:p>
-    <w:p>
-      <w:pPr>
-        <w:rPr>
-          <w:lang/>
-        </w:rPr>
-      </w:pPr>
-    </w:p>
-    <w:p>
-      <w:pPr>
-        <w:rPr>
-          <w:lang/>
-        </w:rPr>
-      </w:pPr>
-      <w:r>
-        <w:rPr>
-          <w:lang/>
-        </w:rPr>
+    <w:p/>
+    <w:p>
+      <w:r>
         <w:t>% c. Tìm D = B(2:4)</w:t>
       </w:r>
     </w:p>
     <w:p>
-      <w:pPr>
-        <w:rPr>
-          <w:lang/>
-        </w:rPr>
-      </w:pPr>
-      <w:r>
-        <w:rPr>
-          <w:lang/>
-        </w:rPr>
+      <w:r>
         <w:t>% giải thích: lấy các phần tử từ vị trí 2 đến vị trí 4 của vector B</w:t>
       </w:r>
     </w:p>
     <w:p>
-      <w:pPr>
-        <w:rPr>
-          <w:lang/>
-        </w:rPr>
-      </w:pPr>
-      <w:r>
-        <w:rPr>
-          <w:lang/>
-        </w:rPr>
+      <w:r>
         <w:t>D = B(2:4);</w:t>
       </w:r>
     </w:p>
     <w:p>
-      <w:pPr>
-        <w:rPr>
-          <w:lang/>
-        </w:rPr>
-      </w:pPr>
-      <w:r>
-        <w:rPr>
-          <w:lang/>
-        </w:rPr>
+      <w:r>
         <w:t xml:space="preserve">fprintf("D = \n"); disp(D); </w:t>
       </w:r>
     </w:p>
-    <w:p>
-      <w:pPr>
-        <w:rPr>
-          <w:lang/>
-        </w:rPr>
-      </w:pPr>
-    </w:p>
-    <w:p>
-      <w:pPr>
-        <w:rPr>
-          <w:lang/>
-        </w:rPr>
-      </w:pPr>
-      <w:r>
-        <w:rPr>
-          <w:lang/>
-        </w:rPr>
+    <w:p/>
+    <w:p>
+      <w:r>
         <w:t>% d. Tìm E = [a; A]</w:t>
       </w:r>
     </w:p>
     <w:p>
-      <w:pPr>
-        <w:rPr>
-          <w:lang/>
-        </w:rPr>
-      </w:pPr>
-      <w:r>
-        <w:rPr>
-          <w:lang/>
-        </w:rPr>
+      <w:r>
         <w:t>% giải thích: nối hai vector a và A theo chiều dọc</w:t>
       </w:r>
     </w:p>
     <w:p>
-      <w:pPr>
-        <w:rPr>
-          <w:lang/>
-        </w:rPr>
-      </w:pPr>
-      <w:r>
-        <w:rPr>
-          <w:lang/>
-        </w:rPr>
+      <w:r>
         <w:t>E = [a; A];</w:t>
       </w:r>
     </w:p>
@@ -567,9 +298,6 @@
         </w:rPr>
       </w:pPr>
       <w:r>
-        <w:rPr>
-          <w:lang/>
-        </w:rPr>
         <w:t>fprintf("E = \n"); disp(E);</w:t>
       </w:r>
     </w:p>
@@ -588,42 +316,18 @@
       </w:pPr>
     </w:p>
     <w:p>
-      <w:pPr>
-        <w:rPr>
-          <w:lang/>
-        </w:rPr>
-      </w:pPr>
-      <w:r>
-        <w:rPr>
-          <w:lang/>
-        </w:rPr>
+      <w:r>
         <w:lastRenderedPageBreak/>
         <w:t>% e. Tìm F là ma trận con bất kỳ của E có kích thước 2x3</w:t>
       </w:r>
     </w:p>
     <w:p>
-      <w:pPr>
-        <w:rPr>
-          <w:lang/>
-        </w:rPr>
-      </w:pPr>
-      <w:r>
-        <w:rPr>
-          <w:lang/>
-        </w:rPr>
+      <w:r>
         <w:t>% giải thích: lấy ma trận con từ hàng 1 đến hàng 2 và cột 3 đến cột 5 của ma trận E</w:t>
       </w:r>
     </w:p>
     <w:p>
-      <w:pPr>
-        <w:rPr>
-          <w:lang/>
-        </w:rPr>
-      </w:pPr>
-      <w:r>
-        <w:rPr>
-          <w:lang/>
-        </w:rPr>
+      <w:r>
         <w:t>F = E(1:2, 3:5);</w:t>
       </w:r>
     </w:p>
@@ -634,55 +338,22 @@
         </w:rPr>
       </w:pPr>
       <w:r>
-        <w:rPr>
-          <w:lang/>
-        </w:rPr>
         <w:t>fprintf("F = \n"); disp(F);</w:t>
       </w:r>
     </w:p>
-    <w:p>
-      <w:pPr>
-        <w:rPr>
-          <w:lang/>
-        </w:rPr>
-      </w:pPr>
-    </w:p>
-    <w:p>
-      <w:pPr>
-        <w:rPr>
-          <w:lang/>
-        </w:rPr>
-      </w:pPr>
-      <w:r>
-        <w:rPr>
-          <w:lang/>
-        </w:rPr>
+    <w:p/>
+    <w:p>
+      <w:r>
         <w:t>% f. Tìm G là các vector có thành phần chuyển vị của A</w:t>
       </w:r>
     </w:p>
     <w:p>
-      <w:pPr>
-        <w:rPr>
-          <w:lang/>
-        </w:rPr>
-      </w:pPr>
-      <w:r>
-        <w:rPr>
-          <w:lang/>
-        </w:rPr>
+      <w:r>
         <w:t>% giải thích: chuyển vị vector A từ hàng sang cột</w:t>
       </w:r>
     </w:p>
     <w:p>
-      <w:pPr>
-        <w:rPr>
-          <w:lang/>
-        </w:rPr>
-      </w:pPr>
-      <w:r>
-        <w:rPr>
-          <w:lang/>
-        </w:rPr>
+      <w:r>
         <w:t>G = A';</w:t>
       </w:r>
     </w:p>
@@ -693,55 +364,22 @@
         </w:rPr>
       </w:pPr>
       <w:r>
-        <w:rPr>
-          <w:lang/>
-        </w:rPr>
         <w:t>fprintf("G = \n"); disp(G);</w:t>
       </w:r>
     </w:p>
-    <w:p>
-      <w:pPr>
-        <w:rPr>
-          <w:lang/>
-        </w:rPr>
-      </w:pPr>
-    </w:p>
-    <w:p>
-      <w:pPr>
-        <w:rPr>
-          <w:lang/>
-        </w:rPr>
-      </w:pPr>
-      <w:r>
-        <w:rPr>
-          <w:lang/>
-        </w:rPr>
+    <w:p/>
+    <w:p>
+      <w:r>
         <w:t>% g. Tìm H là tích của các thành phần là tích của các thành phần tương ứng của A và a</w:t>
       </w:r>
     </w:p>
     <w:p>
-      <w:pPr>
-        <w:rPr>
-          <w:lang/>
-        </w:rPr>
-      </w:pPr>
-      <w:r>
-        <w:rPr>
-          <w:lang/>
-        </w:rPr>
+      <w:r>
         <w:t>% giải thích: nhân các phần tử tương ứng của hai vector A và a</w:t>
       </w:r>
     </w:p>
     <w:p>
-      <w:pPr>
-        <w:rPr>
-          <w:lang/>
-        </w:rPr>
-      </w:pPr>
-      <w:r>
-        <w:rPr>
-          <w:lang/>
-        </w:rPr>
+      <w:r>
         <w:t>H = A .* a;</w:t>
       </w:r>
     </w:p>
@@ -752,55 +390,22 @@
         </w:rPr>
       </w:pPr>
       <w:r>
-        <w:rPr>
-          <w:lang/>
-        </w:rPr>
         <w:t>fprintf("H = \n"); disp(H);</w:t>
       </w:r>
     </w:p>
-    <w:p>
-      <w:pPr>
-        <w:rPr>
-          <w:lang/>
-        </w:rPr>
-      </w:pPr>
-    </w:p>
-    <w:p>
-      <w:pPr>
-        <w:rPr>
-          <w:lang/>
-        </w:rPr>
-      </w:pPr>
-      <w:r>
-        <w:rPr>
-          <w:lang/>
-        </w:rPr>
+    <w:p/>
+    <w:p>
+      <w:r>
         <w:t>% h. Nhập vector I có các thành phần sau: [2^1 2^2 2^4 2^5 2^3 2^9 2^4 2^2]</w:t>
       </w:r>
     </w:p>
     <w:p>
-      <w:pPr>
-        <w:rPr>
-          <w:lang/>
-        </w:rPr>
-      </w:pPr>
-      <w:r>
-        <w:rPr>
-          <w:lang/>
-        </w:rPr>
+      <w:r>
         <w:t>% giải thích: tạo vector I với các phần tử là lũy thừa của 2</w:t>
       </w:r>
     </w:p>
     <w:p>
-      <w:pPr>
-        <w:rPr>
-          <w:lang/>
-        </w:rPr>
-      </w:pPr>
-      <w:r>
-        <w:rPr>
-          <w:lang/>
-        </w:rPr>
+      <w:r>
         <w:t>I = [2^1, 2^2, 2^4, 2^5, 2^3, 2^9, 2^4, 2^2];</w:t>
       </w:r>
     </w:p>
@@ -811,9 +416,6 @@
         </w:rPr>
       </w:pPr>
       <w:r>
-        <w:rPr>
-          <w:lang/>
-        </w:rPr>
         <w:t>fprintf("I = \n"); disp(I);</w:t>
       </w:r>
     </w:p>
@@ -888,61 +490,26 @@
     </w:p>
     <w:p>
       <w:r>
-        <w:rPr>
-          <w:lang/>
-        </w:rPr>
         <w:t>function [n, x] = sin_signal(N, k, m)</w:t>
       </w:r>
     </w:p>
     <w:p>
-      <w:pPr>
-        <w:rPr>
-          <w:lang/>
-        </w:rPr>
-      </w:pPr>
-      <w:r>
-        <w:rPr>
-          <w:lang/>
-        </w:rPr>
+      <w:r>
         <w:t>t = 0:k/N:m;</w:t>
       </w:r>
     </w:p>
     <w:p>
-      <w:pPr>
-        <w:rPr>
-          <w:lang/>
-        </w:rPr>
-      </w:pPr>
-      <w:r>
-        <w:rPr>
-          <w:lang/>
-        </w:rPr>
+      <w:r>
         <w:t>n = 1:1:length(t);</w:t>
       </w:r>
     </w:p>
     <w:p>
-      <w:pPr>
-        <w:rPr>
-          <w:lang/>
-        </w:rPr>
-      </w:pPr>
-      <w:r>
-        <w:rPr>
-          <w:lang/>
-        </w:rPr>
+      <w:r>
         <w:t>x = sin(2 * pi * t);</w:t>
       </w:r>
     </w:p>
     <w:p>
-      <w:pPr>
-        <w:rPr>
-          <w:lang/>
-        </w:rPr>
-      </w:pPr>
-      <w:r>
-        <w:rPr>
-          <w:lang/>
-        </w:rPr>
+      <w:r>
         <w:t>end</w:t>
       </w:r>
     </w:p>
@@ -967,41 +534,17 @@
       </w:r>
     </w:p>
     <w:p>
-      <w:pPr>
-        <w:rPr>
-          <w:lang/>
-        </w:rPr>
-      </w:pPr>
-      <w:r>
-        <w:rPr>
-          <w:lang/>
-        </w:rPr>
+      <w:r>
         <w:t>[n, x] = sin_signal(100, 2, 2);</w:t>
       </w:r>
     </w:p>
     <w:p>
-      <w:pPr>
-        <w:rPr>
-          <w:lang/>
-        </w:rPr>
-      </w:pPr>
-      <w:r>
-        <w:rPr>
-          <w:lang/>
-        </w:rPr>
+      <w:r>
         <w:t>plot(n, x);</w:t>
       </w:r>
     </w:p>
     <w:p>
-      <w:pPr>
-        <w:rPr>
-          <w:lang/>
-        </w:rPr>
-      </w:pPr>
-      <w:r>
-        <w:rPr>
-          <w:lang/>
-        </w:rPr>
+      <w:r>
         <w:t>xlabel("Thoi gian roi rac");</w:t>
       </w:r>
     </w:p>
@@ -1012,9 +555,6 @@
         </w:rPr>
       </w:pPr>
       <w:r>
-        <w:rPr>
-          <w:lang/>
-        </w:rPr>
         <w:t>title("DO THI TIN HIEU SIN");</w:t>
       </w:r>
     </w:p>
@@ -1093,152 +633,58 @@
       </w:r>
     </w:p>
     <w:p>
-      <w:pPr>
-        <w:rPr>
-          <w:lang/>
-        </w:rPr>
-      </w:pPr>
-      <w:r>
-        <w:rPr>
-          <w:lang/>
-        </w:rPr>
+      <w:r>
         <w:t>[n, x] = sin_signal(100, 2, 2);</w:t>
       </w:r>
     </w:p>
     <w:p>
-      <w:pPr>
-        <w:rPr>
-          <w:lang/>
-        </w:rPr>
-      </w:pPr>
-      <w:r>
-        <w:rPr>
-          <w:lang/>
-        </w:rPr>
+      <w:r>
         <w:t>subplot(2, 1, 1);</w:t>
       </w:r>
     </w:p>
     <w:p>
-      <w:pPr>
-        <w:rPr>
-          <w:lang/>
-        </w:rPr>
-      </w:pPr>
-      <w:r>
-        <w:rPr>
-          <w:lang/>
-        </w:rPr>
+      <w:r>
         <w:t>plot(n, x);</w:t>
       </w:r>
     </w:p>
     <w:p>
-      <w:pPr>
-        <w:rPr>
-          <w:lang/>
-        </w:rPr>
-      </w:pPr>
-      <w:r>
-        <w:rPr>
-          <w:lang/>
-        </w:rPr>
+      <w:r>
         <w:t>xlabel("Thoi gian roi rac");</w:t>
       </w:r>
     </w:p>
     <w:p>
-      <w:pPr>
-        <w:rPr>
-          <w:lang/>
-        </w:rPr>
-      </w:pPr>
-      <w:r>
-        <w:rPr>
-          <w:lang/>
-        </w:rPr>
+      <w:r>
         <w:t>title("DO THI TIN HIEU SIN");</w:t>
       </w:r>
     </w:p>
     <w:p>
-      <w:pPr>
-        <w:rPr>
-          <w:lang/>
-        </w:rPr>
-      </w:pPr>
-      <w:r>
-        <w:rPr>
-          <w:lang/>
-        </w:rPr>
+      <w:r>
         <w:t>grid on;</w:t>
       </w:r>
     </w:p>
-    <w:p>
-      <w:pPr>
-        <w:rPr>
-          <w:lang/>
-        </w:rPr>
-      </w:pPr>
-    </w:p>
-    <w:p>
-      <w:pPr>
-        <w:rPr>
-          <w:lang/>
-        </w:rPr>
-      </w:pPr>
-      <w:r>
-        <w:rPr>
-          <w:lang/>
-        </w:rPr>
+    <w:p/>
+    <w:p>
+      <w:r>
         <w:t>y = sign(x);</w:t>
       </w:r>
     </w:p>
     <w:p>
-      <w:pPr>
-        <w:rPr>
-          <w:lang/>
-        </w:rPr>
-      </w:pPr>
-      <w:r>
-        <w:rPr>
-          <w:lang/>
-        </w:rPr>
+      <w:r>
         <w:t>subplot(2, 1, 2);</w:t>
       </w:r>
     </w:p>
     <w:p>
-      <w:pPr>
-        <w:rPr>
-          <w:lang/>
-        </w:rPr>
-      </w:pPr>
-      <w:r>
-        <w:rPr>
-          <w:lang/>
-        </w:rPr>
+      <w:r>
         <w:t>plot(n, y);</w:t>
       </w:r>
     </w:p>
     <w:p>
-      <w:pPr>
-        <w:rPr>
-          <w:lang/>
-        </w:rPr>
-      </w:pPr>
-      <w:r>
-        <w:rPr>
-          <w:lang/>
-        </w:rPr>
+      <w:r>
         <w:t>xlabel("Thoi gian roi rac");</w:t>
       </w:r>
     </w:p>
     <w:p>
-      <w:pPr>
-        <w:rPr>
-          <w:lang/>
-        </w:rPr>
-      </w:pPr>
-      <w:r>
-        <w:rPr>
-          <w:lang/>
-        </w:rPr>
+      <w:r>
         <w:t>grid on;</w:t>
       </w:r>
     </w:p>
@@ -1312,141 +758,54 @@
       </w:r>
     </w:p>
     <w:p>
-      <w:pPr>
-        <w:rPr>
-          <w:lang/>
-        </w:rPr>
-      </w:pPr>
-      <w:r>
-        <w:rPr>
-          <w:lang/>
-        </w:rPr>
+      <w:r>
         <w:t>[n, x] = sin_signal(100, 2, 2);</w:t>
       </w:r>
     </w:p>
-    <w:p>
-      <w:pPr>
-        <w:rPr>
-          <w:lang/>
-        </w:rPr>
-      </w:pPr>
-    </w:p>
-    <w:p>
-      <w:pPr>
-        <w:rPr>
-          <w:lang/>
-        </w:rPr>
-      </w:pPr>
-      <w:r>
-        <w:rPr>
-          <w:lang/>
-        </w:rPr>
+    <w:p/>
+    <w:p>
+      <w:r>
         <w:t>plot(n, x);</w:t>
       </w:r>
     </w:p>
     <w:p>
-      <w:pPr>
-        <w:rPr>
-          <w:lang/>
-        </w:rPr>
-      </w:pPr>
-      <w:r>
-        <w:rPr>
-          <w:lang/>
-        </w:rPr>
+      <w:r>
         <w:t>hold on;</w:t>
       </w:r>
     </w:p>
     <w:p>
-      <w:pPr>
-        <w:rPr>
-          <w:lang/>
-        </w:rPr>
-      </w:pPr>
-      <w:r>
-        <w:rPr>
-          <w:lang/>
-        </w:rPr>
+      <w:r>
         <w:t>y = sign(x);</w:t>
       </w:r>
     </w:p>
     <w:p>
-      <w:pPr>
-        <w:rPr>
-          <w:lang/>
-        </w:rPr>
-      </w:pPr>
-      <w:r>
-        <w:rPr>
-          <w:lang/>
-        </w:rPr>
+      <w:r>
         <w:t>plot(n, y, '--', 'LineWidth', 1.5);</w:t>
       </w:r>
     </w:p>
     <w:p>
-      <w:pPr>
-        <w:rPr>
-          <w:lang/>
-        </w:rPr>
-      </w:pPr>
-      <w:r>
-        <w:rPr>
-          <w:lang/>
-        </w:rPr>
+      <w:r>
         <w:t>hold off;</w:t>
       </w:r>
     </w:p>
-    <w:p>
-      <w:pPr>
-        <w:rPr>
-          <w:lang/>
-        </w:rPr>
-      </w:pPr>
-    </w:p>
-    <w:p>
-      <w:pPr>
-        <w:rPr>
-          <w:lang/>
-        </w:rPr>
-      </w:pPr>
-      <w:r>
-        <w:rPr>
-          <w:lang/>
-        </w:rPr>
+    <w:p/>
+    <w:p>
+      <w:r>
         <w:t>xlabel("Thoi gian roi rac");</w:t>
       </w:r>
     </w:p>
     <w:p>
-      <w:pPr>
-        <w:rPr>
-          <w:lang/>
-        </w:rPr>
-      </w:pPr>
-      <w:r>
-        <w:rPr>
-          <w:lang/>
-        </w:rPr>
+      <w:r>
         <w:t>title("DO THI TIN HIEU SIN VA SIGN");</w:t>
       </w:r>
     </w:p>
     <w:p>
-      <w:pPr>
-        <w:rPr>
-          <w:lang/>
-        </w:rPr>
-      </w:pPr>
-      <w:r>
-        <w:rPr>
-          <w:lang/>
-        </w:rPr>
+      <w:r>
         <w:t>legend("Sin", "Sign");</w:t>
       </w:r>
     </w:p>
     <w:p>
       <w:r>
-        <w:rPr>
-          <w:lang/>
-        </w:rPr>
         <w:t>grid on;</w:t>
       </w:r>
     </w:p>
@@ -2115,6 +1474,7 @@
   <w:style w:type="character" w:default="1" w:styleId="DefaultParagraphFont">
     <w:name w:val="Default Paragraph Font"/>
     <w:uiPriority w:val="1"/>
+    <w:semiHidden/>
     <w:unhideWhenUsed/>
   </w:style>
   <w:style w:type="table" w:default="1" w:styleId="TableNormal">
@@ -2747,6 +2107,23 @@
 </file>
 
 <file path=customXml/item1.xml><?xml version="1.0" encoding="utf-8"?>
+<p:properties xmlns:p="http://schemas.microsoft.com/office/2006/metadata/properties" xmlns:xsi="http://www.w3.org/2001/XMLSchema-instance" xmlns:pc="http://schemas.microsoft.com/office/infopath/2007/PartnerControls">
+  <documentManagement>
+    <_activity xmlns="8ceba171-81e1-4273-87c2-12993f16393d" xsi:nil="true"/>
+  </documentManagement>
+</p:properties>
+</file>
+
+<file path=customXml/item2.xml><?xml version="1.0" encoding="utf-8"?>
+<?mso-contentType ?>
+<FormTemplates xmlns="http://schemas.microsoft.com/sharepoint/v3/contenttype/forms">
+  <Display>DocumentLibraryForm</Display>
+  <Edit>DocumentLibraryForm</Edit>
+  <New>DocumentLibraryForm</New>
+</FormTemplates>
+</file>
+
+<file path=customXml/item3.xml><?xml version="1.0" encoding="utf-8"?>
 <ct:contentTypeSchema xmlns:ct="http://schemas.microsoft.com/office/2006/metadata/contentType" xmlns:ma="http://schemas.microsoft.com/office/2006/metadata/properties/metaAttributes" ct:_="" ma:_="" ma:contentTypeName="Document" ma:contentTypeID="0x01010013123BA5FD5ABD40B9D56C1B363BBE27" ma:contentTypeVersion="13" ma:contentTypeDescription="Create a new document." ma:contentTypeScope="" ma:versionID="3708e13d3a3697b5440fb3433ff65c3c">
   <xsd:schema xmlns:xsd="http://www.w3.org/2001/XMLSchema" xmlns:xs="http://www.w3.org/2001/XMLSchema" xmlns:p="http://schemas.microsoft.com/office/2006/metadata/properties" xmlns:ns3="8ceba171-81e1-4273-87c2-12993f16393d" targetNamespace="http://schemas.microsoft.com/office/2006/metadata/properties" ma:root="true" ma:fieldsID="1df5eee1ddb439a4a116638723e75431" ns3:_="">
     <xsd:import namespace="8ceba171-81e1-4273-87c2-12993f16393d"/>
@@ -2946,24 +2323,25 @@
 </ct:contentTypeSchema>
 </file>
 
-<file path=customXml/item2.xml><?xml version="1.0" encoding="utf-8"?>
-<?mso-contentType ?>
-<FormTemplates xmlns="http://schemas.microsoft.com/sharepoint/v3/contenttype/forms">
-  <Display>DocumentLibraryForm</Display>
-  <Edit>DocumentLibraryForm</Edit>
-  <New>DocumentLibraryForm</New>
-</FormTemplates>
+<file path=customXml/itemProps1.xml><?xml version="1.0" encoding="utf-8"?>
+<ds:datastoreItem xmlns:ds="http://schemas.openxmlformats.org/officeDocument/2006/customXml" ds:itemID="{5AAAE517-2261-40E7-8CB3-EAC7AAFC859C}">
+  <ds:schemaRefs>
+    <ds:schemaRef ds:uri="http://schemas.microsoft.com/office/2006/metadata/properties"/>
+    <ds:schemaRef ds:uri="http://schemas.microsoft.com/office/infopath/2007/PartnerControls"/>
+    <ds:schemaRef ds:uri="8ceba171-81e1-4273-87c2-12993f16393d"/>
+  </ds:schemaRefs>
+</ds:datastoreItem>
 </file>
 
-<file path=customXml/item3.xml><?xml version="1.0" encoding="utf-8"?>
-<p:properties xmlns:p="http://schemas.microsoft.com/office/2006/metadata/properties" xmlns:xsi="http://www.w3.org/2001/XMLSchema-instance" xmlns:pc="http://schemas.microsoft.com/office/infopath/2007/PartnerControls">
-  <documentManagement>
-    <_activity xmlns="8ceba171-81e1-4273-87c2-12993f16393d" xsi:nil="true"/>
-  </documentManagement>
-</p:properties>
+<file path=customXml/itemProps2.xml><?xml version="1.0" encoding="utf-8"?>
+<ds:datastoreItem xmlns:ds="http://schemas.openxmlformats.org/officeDocument/2006/customXml" ds:itemID="{DD312A1E-F9AB-48FF-B008-D60E21F285EF}">
+  <ds:schemaRefs>
+    <ds:schemaRef ds:uri="http://schemas.microsoft.com/sharepoint/v3/contenttype/forms"/>
+  </ds:schemaRefs>
+</ds:datastoreItem>
 </file>
 
-<file path=customXml/itemProps1.xml><?xml version="1.0" encoding="utf-8"?>
+<file path=customXml/itemProps3.xml><?xml version="1.0" encoding="utf-8"?>
 <ds:datastoreItem xmlns:ds="http://schemas.openxmlformats.org/officeDocument/2006/customXml" ds:itemID="{98C12F20-BBA1-484E-8F2E-4A4E89AAEA9E}">
   <ds:schemaRefs>
     <ds:schemaRef ds:uri="http://schemas.microsoft.com/office/2006/metadata/contentType"/>
@@ -2979,22 +2357,4 @@
     <ds:schemaRef ds:uri="http://schemas.microsoft.com/internal/obd"/>
   </ds:schemaRefs>
 </ds:datastoreItem>
-</file>
-
-<file path=customXml/itemProps2.xml><?xml version="1.0" encoding="utf-8"?>
-<ds:datastoreItem xmlns:ds="http://schemas.openxmlformats.org/officeDocument/2006/customXml" ds:itemID="{DD312A1E-F9AB-48FF-B008-D60E21F285EF}">
-  <ds:schemaRefs>
-    <ds:schemaRef ds:uri="http://schemas.microsoft.com/sharepoint/v3/contenttype/forms"/>
-  </ds:schemaRefs>
-</ds:datastoreItem>
-</file>
-
-<file path=customXml/itemProps3.xml><?xml version="1.0" encoding="utf-8"?>
-<ds:datastoreItem xmlns:ds="http://schemas.openxmlformats.org/officeDocument/2006/customXml" ds:itemID="{5AAAE517-2261-40E7-8CB3-EAC7AAFC859C}">
-  <ds:schemaRefs>
-    <ds:schemaRef ds:uri="http://schemas.microsoft.com/office/2006/metadata/properties"/>
-    <ds:schemaRef ds:uri="http://schemas.microsoft.com/office/infopath/2007/PartnerControls"/>
-    <ds:schemaRef ds:uri="8ceba171-81e1-4273-87c2-12993f16393d"/>
-  </ds:schemaRefs>
-</ds:datastoreItem>
 </file>
</xml_diff>